<commit_message>
updated header, 'about me' section and resume
</commit_message>
<xml_diff>
--- a/static/documents/Resume.docx
+++ b/static/documents/Resume.docx
@@ -233,7 +233,22 @@
         <w:spacing w:line="240" w:lineRule="auto"/>
       </w:pPr>
       <w:r>
-        <w:t>Data Analyst with a versatile background in biotechnology and business management and a certificate in Data Analytics from the University of North Carolina. Experienced in working with large datasets and proficiency with a variety of software tools and programming languages. Blends education and experience in science, business and consulting with passion and skills in data analytics to effectively solve problems and demonstrate results.</w:t>
+        <w:t>Ambitious professional</w:t>
+      </w:r>
+      <w:r>
+        <w:t xml:space="preserve"> with a versatile background in biotechnology and business management and a certificate in Data Analytics from the University of North Carolina. Experienced in working with large datasets and proficiency with a variety of software tools and programming languages. Blends experience in science</w:t>
+      </w:r>
+      <w:r>
+        <w:t xml:space="preserve"> and</w:t>
+      </w:r>
+      <w:r>
+        <w:t xml:space="preserve"> business</w:t>
+      </w:r>
+      <w:r>
+        <w:t xml:space="preserve"> </w:t>
+      </w:r>
+      <w:r>
+        <w:t>with passion and skills in data analytics to effectively solve problems and demonstrate results.</w:t>
       </w:r>
     </w:p>
     <w:p>
@@ -272,7 +287,19 @@
         <w:t>Professional:</w:t>
       </w:r>
       <w:r>
-        <w:t xml:space="preserve"> strong analytical skills, great attention to detail, problem solver, strong interpersonal &amp; communication skills, financial reporting skills, project management experience, sales and consulting experience, scientific research experience.</w:t>
+        <w:t xml:space="preserve"> strong analytical skills, great attention to detail, problem solver, strong interpersonal &amp; communication skills, </w:t>
+      </w:r>
+      <w:r>
+        <w:t>accounting</w:t>
+      </w:r>
+      <w:r>
+        <w:t xml:space="preserve"> skills, project management experience, sales and consulting experience, scientific</w:t>
+      </w:r>
+      <w:r>
+        <w:t xml:space="preserve"> &amp; lab</w:t>
+      </w:r>
+      <w:r>
+        <w:t xml:space="preserve"> research experience.</w:t>
       </w:r>
     </w:p>
     <w:p>
@@ -327,16 +354,22 @@
     </w:p>
     <w:p>
       <w:pPr>
-        <w:spacing w:line="240" w:lineRule="auto"/>
-        <w:rPr>
-          <w:b/>
-        </w:rPr>
-      </w:pPr>
-      <w:r>
-        <w:rPr>
-          <w:b/>
-        </w:rPr>
-        <w:t>Object Detection App for Household Products</w:t>
+        <w:spacing w:before="200" w:line="240" w:lineRule="auto"/>
+        <w:rPr>
+          <w:color w:val="0070C0"/>
+        </w:rPr>
+      </w:pPr>
+      <w:r>
+        <w:rPr>
+          <w:b/>
+        </w:rPr>
+        <w:t>Human Trafficking</w:t>
+      </w:r>
+      <w:r>
+        <w:rPr>
+          <w:b/>
+        </w:rPr>
+        <w:t xml:space="preserve"> Statistics</w:t>
       </w:r>
       <w:r>
         <w:rPr>
@@ -345,53 +378,19 @@
         <w:t xml:space="preserve"> | </w:t>
       </w:r>
       <w:r>
-        <w:t>Created a web-based app using Python and JavaScript that detects products in images/videos uploaded by the user and searches through online stores for those products.</w:t>
-      </w:r>
-      <w:r>
-        <w:rPr>
-          <w:b/>
-          <w:bCs/>
-        </w:rPr>
-        <w:t xml:space="preserve"> |</w:t>
-      </w:r>
-      <w:r>
-        <w:t xml:space="preserve"> </w:t>
-      </w:r>
-      <w:r>
-        <w:rPr>
-          <w:color w:val="0070C0"/>
-          <w:u w:val="single"/>
-        </w:rPr>
-        <w:t>https://github.com/remco-mooij/Object-Detection-Project</w:t>
-      </w:r>
-    </w:p>
-    <w:p>
-      <w:pPr>
-        <w:spacing w:before="200" w:line="240" w:lineRule="auto"/>
-        <w:rPr>
-          <w:color w:val="0070C0"/>
-        </w:rPr>
-      </w:pPr>
-      <w:r>
-        <w:rPr>
-          <w:b/>
-        </w:rPr>
-        <w:t>Human Trafficking</w:t>
-      </w:r>
-      <w:r>
-        <w:rPr>
-          <w:b/>
-        </w:rPr>
-        <w:t xml:space="preserve"> Statistics</w:t>
-      </w:r>
-      <w:r>
-        <w:rPr>
-          <w:b/>
-        </w:rPr>
-        <w:t xml:space="preserve"> | </w:t>
-      </w:r>
-      <w:r>
-        <w:t xml:space="preserve">Created a website containing human trafficking statistics using Python, JavaScript and MongoDB. </w:t>
+        <w:t>Dynamic website containing human trafficking statistics</w:t>
+      </w:r>
+      <w:r>
+        <w:t>. Created with</w:t>
+      </w:r>
+      <w:r>
+        <w:t xml:space="preserve"> Python, JavaScript, </w:t>
+      </w:r>
+      <w:r>
+        <w:t xml:space="preserve">and </w:t>
+      </w:r>
+      <w:r>
+        <w:t xml:space="preserve">MongoDB </w:t>
       </w:r>
       <w:r>
         <w:rPr>
@@ -487,7 +486,19 @@
         <w:rPr>
           <w:b/>
         </w:rPr>
-        <w:t xml:space="preserve">Financial Coordinator | </w:t>
+        <w:t xml:space="preserve">Financial </w:t>
+      </w:r>
+      <w:r>
+        <w:rPr>
+          <w:b/>
+        </w:rPr>
+        <w:t>Specialist</w:t>
+      </w:r>
+      <w:r>
+        <w:rPr>
+          <w:b/>
+        </w:rPr>
+        <w:t xml:space="preserve"> | </w:t>
       </w:r>
       <w:r>
         <w:t>01/2020 - Present</w:t>
@@ -535,7 +546,19 @@
       <w:bookmarkStart w:id="0" w:name="_gjdgxs" w:colFirst="0" w:colLast="0"/>
       <w:bookmarkEnd w:id="0"/>
       <w:r>
-        <w:t>Responsible for managing day-to-day financial activities of 7 franchises in the moving industry.</w:t>
+        <w:t xml:space="preserve">Responsible for </w:t>
+      </w:r>
+      <w:r>
+        <w:t>managing</w:t>
+      </w:r>
+      <w:r>
+        <w:t xml:space="preserve"> day-to-day financial activities of </w:t>
+      </w:r>
+      <w:r>
+        <w:t>6</w:t>
+      </w:r>
+      <w:r>
+        <w:t xml:space="preserve"> franchises in the moving industry.</w:t>
       </w:r>
     </w:p>
     <w:p>
@@ -549,15 +572,103 @@
       <w:bookmarkStart w:id="1" w:name="_vbpmmfy1x02s" w:colFirst="0" w:colLast="0"/>
       <w:bookmarkEnd w:id="1"/>
       <w:r>
-        <w:t>Successfully used Python and VBA to automate routine tasks. Designed new tools to eliminate inefficiencies; advised and implemented new processes which led to increased productivity, improved transparency while minimizing human error.</w:t>
-      </w:r>
-    </w:p>
-    <w:p>
-      <w:pPr>
-        <w:spacing w:line="240" w:lineRule="auto"/>
-        <w:rPr>
-          <w:color w:val="4A86E8"/>
-        </w:rPr>
+        <w:t>Designed new tools to eliminate inefficiencies; advised and implemented new processes which led to increased productivity</w:t>
+      </w:r>
+      <w:r>
+        <w:t xml:space="preserve"> and </w:t>
+      </w:r>
+      <w:r>
+        <w:t>improved transparency while minimizing human error.</w:t>
+      </w:r>
+    </w:p>
+    <w:p>
+      <w:pPr>
+        <w:numPr>
+          <w:ilvl w:val="0"/>
+          <w:numId w:val="1"/>
+        </w:numPr>
+        <w:spacing w:line="240" w:lineRule="auto"/>
+      </w:pPr>
+      <w:r>
+        <w:t>Responsible for p</w:t>
+      </w:r>
+      <w:r>
+        <w:t>repar</w:t>
+      </w:r>
+      <w:r>
+        <w:t>ation of</w:t>
+      </w:r>
+      <w:r>
+        <w:t xml:space="preserve"> profit</w:t>
+      </w:r>
+      <w:r>
+        <w:t xml:space="preserve"> and </w:t>
+      </w:r>
+      <w:r>
+        <w:t xml:space="preserve">loss </w:t>
+      </w:r>
+      <w:r>
+        <w:t>reports</w:t>
+      </w:r>
+      <w:r>
+        <w:t xml:space="preserve">, </w:t>
+      </w:r>
+      <w:r>
+        <w:t>account</w:t>
+      </w:r>
+      <w:r>
+        <w:t>s</w:t>
+      </w:r>
+      <w:r>
+        <w:t xml:space="preserve"> payable</w:t>
+      </w:r>
+      <w:r>
+        <w:t>, tracking business expenses, and other finance &amp; accounting related tasks.</w:t>
+      </w:r>
+    </w:p>
+    <w:p>
+      <w:pPr>
+        <w:numPr>
+          <w:ilvl w:val="0"/>
+          <w:numId w:val="1"/>
+        </w:numPr>
+        <w:spacing w:line="240" w:lineRule="auto"/>
+      </w:pPr>
+      <w:r>
+        <w:t>Designed a web application with user accounts, an SQL database</w:t>
+      </w:r>
+      <w:r>
+        <w:t>,</w:t>
+      </w:r>
+      <w:r>
+        <w:t xml:space="preserve"> and interactive components to facilit</w:t>
+      </w:r>
+      <w:r>
+        <w:t>ate</w:t>
+      </w:r>
+      <w:r>
+        <w:t xml:space="preserve"> internal processes and accountability.</w:t>
+      </w:r>
+    </w:p>
+    <w:p>
+      <w:pPr>
+        <w:numPr>
+          <w:ilvl w:val="0"/>
+          <w:numId w:val="1"/>
+        </w:numPr>
+        <w:spacing w:line="240" w:lineRule="auto"/>
+      </w:pPr>
+      <w:r>
+        <w:t>Involved in HR-related activities, such as onboarding new hires, updating records and collecting employee &amp; payroll data for</w:t>
+      </w:r>
+      <w:r>
+        <w:t xml:space="preserve"> over 250 employees.</w:t>
+      </w:r>
+    </w:p>
+    <w:p>
+      <w:pPr>
+        <w:spacing w:line="240" w:lineRule="auto"/>
+        <w:ind w:left="720"/>
       </w:pPr>
     </w:p>
     <w:p>
@@ -655,7 +766,49 @@
         <w:spacing w:line="240" w:lineRule="auto"/>
       </w:pPr>
       <w:r>
-        <w:t>Completed courses in Operations Management; Organization &amp; Strategic Management; Economics; Marketing; HRM; Financial Management; Entrepreneurship; Molecular Plant Physiology &amp; Biotechnology.</w:t>
+        <w:t>Completed courses in Operations Management</w:t>
+      </w:r>
+      <w:r>
+        <w:t>,</w:t>
+      </w:r>
+      <w:r>
+        <w:t xml:space="preserve"> Organization &amp; Strategic Management</w:t>
+      </w:r>
+      <w:r>
+        <w:t>,</w:t>
+      </w:r>
+      <w:r>
+        <w:t xml:space="preserve"> Economics</w:t>
+      </w:r>
+      <w:r>
+        <w:t>,</w:t>
+      </w:r>
+      <w:r>
+        <w:t xml:space="preserve"> Marketing</w:t>
+      </w:r>
+      <w:r>
+        <w:t>,</w:t>
+      </w:r>
+      <w:r>
+        <w:t xml:space="preserve"> HRM</w:t>
+      </w:r>
+      <w:r>
+        <w:t>,</w:t>
+      </w:r>
+      <w:r>
+        <w:t xml:space="preserve"> Financial Management</w:t>
+      </w:r>
+      <w:r>
+        <w:t>,</w:t>
+      </w:r>
+      <w:r>
+        <w:t xml:space="preserve"> Entrepreneurship</w:t>
+      </w:r>
+      <w:r>
+        <w:t>, and</w:t>
+      </w:r>
+      <w:r>
+        <w:t xml:space="preserve"> Molecular Plant Physiology &amp; Biotechnology.</w:t>
       </w:r>
     </w:p>
     <w:p>
@@ -683,6 +836,9 @@
     <w:p>
       <w:pPr>
         <w:spacing w:line="240" w:lineRule="auto"/>
+        <w:rPr>
+          <w:i/>
+        </w:rPr>
       </w:pPr>
       <w:proofErr w:type="spellStart"/>
       <w:r>
@@ -1433,6 +1589,17 @@
       <w:shd w:val="clear" w:color="auto" w:fill="E1DFDD"/>
     </w:rPr>
   </w:style>
+  <w:style w:type="paragraph" w:styleId="ListParagraph">
+    <w:name w:val="List Paragraph"/>
+    <w:basedOn w:val="Normal"/>
+    <w:uiPriority w:val="34"/>
+    <w:qFormat/>
+    <w:rsid w:val="000B3A04"/>
+    <w:pPr>
+      <w:ind w:left="720"/>
+      <w:contextualSpacing/>
+    </w:pPr>
+  </w:style>
 </w:styles>
 </file>
 

</xml_diff>